<commit_message>
Medir tiempos en serie
Se miden tiempos en serie para los grafos generados y se muestran en una gráfica mediante un script de gnuplot.
</commit_message>
<xml_diff>
--- a/PruebasGnuplot.docx
+++ b/PruebasGnuplot.docx
@@ -16,14 +16,25 @@
           <w:iCs/>
         </w:rPr>
       </w:pPr>
-      <w:r>
-        <w:rPr>
-          <w:b/>
-          <w:bCs/>
-          <w:i/>
-          <w:iCs/>
-        </w:rPr>
-        <w:t xml:space="preserve">plot "data1.txt" </w:t>
+      <w:proofErr w:type="spellStart"/>
+      <w:r>
+        <w:rPr>
+          <w:b/>
+          <w:bCs/>
+          <w:i/>
+          <w:iCs/>
+        </w:rPr>
+        <w:t>plot</w:t>
+      </w:r>
+      <w:proofErr w:type="spellEnd"/>
+      <w:r>
+        <w:rPr>
+          <w:b/>
+          <w:bCs/>
+          <w:i/>
+          <w:iCs/>
+        </w:rPr>
+        <w:t xml:space="preserve"> "data1.txt" </w:t>
       </w:r>
       <w:proofErr w:type="spellStart"/>
       <w:r>
@@ -176,19 +187,7 @@
           <w:rPr>
             <w:rStyle w:val="Hipervnculo"/>
           </w:rPr>
-          <w:t>https://people.duke.edu/~hpgavin/gnuplot.ht</w:t>
-        </w:r>
-        <w:r>
-          <w:rPr>
-            <w:rStyle w:val="Hipervnculo"/>
-          </w:rPr>
-          <w:t>m</w:t>
-        </w:r>
-        <w:r>
-          <w:rPr>
-            <w:rStyle w:val="Hipervnculo"/>
-          </w:rPr>
-          <w:t>l</w:t>
+          <w:t>https://people.duke.edu/~hpgavin/gnuplot.html</w:t>
         </w:r>
       </w:hyperlink>
     </w:p>
@@ -236,14 +235,25 @@
           <w:iCs/>
         </w:rPr>
       </w:pPr>
-      <w:r>
-        <w:rPr>
-          <w:b/>
-          <w:bCs/>
-          <w:i/>
-          <w:iCs/>
-        </w:rPr>
-        <w:t xml:space="preserve">plot "data1.txt" </w:t>
+      <w:proofErr w:type="spellStart"/>
+      <w:r>
+        <w:rPr>
+          <w:b/>
+          <w:bCs/>
+          <w:i/>
+          <w:iCs/>
+        </w:rPr>
+        <w:t>plot</w:t>
+      </w:r>
+      <w:proofErr w:type="spellEnd"/>
+      <w:r>
+        <w:rPr>
+          <w:b/>
+          <w:bCs/>
+          <w:i/>
+          <w:iCs/>
+        </w:rPr>
+        <w:t xml:space="preserve"> "data1.txt" </w:t>
       </w:r>
       <w:proofErr w:type="spellStart"/>
       <w:r>
@@ -432,14 +442,25 @@
           <w:iCs/>
         </w:rPr>
       </w:pPr>
-      <w:r>
-        <w:rPr>
-          <w:b/>
-          <w:bCs/>
-          <w:i/>
-          <w:iCs/>
-        </w:rPr>
-        <w:t xml:space="preserve">plot "data1.txt" </w:t>
+      <w:proofErr w:type="spellStart"/>
+      <w:r>
+        <w:rPr>
+          <w:b/>
+          <w:bCs/>
+          <w:i/>
+          <w:iCs/>
+        </w:rPr>
+        <w:t>plot</w:t>
+      </w:r>
+      <w:proofErr w:type="spellEnd"/>
+      <w:r>
+        <w:rPr>
+          <w:b/>
+          <w:bCs/>
+          <w:i/>
+          <w:iCs/>
+        </w:rPr>
+        <w:t xml:space="preserve"> "data1.txt" </w:t>
       </w:r>
       <w:proofErr w:type="spellStart"/>
       <w:r>
@@ -589,14 +610,25 @@
       </w:pPr>
     </w:p>
     <w:p>
-      <w:r>
-        <w:rPr>
-          <w:b/>
-          <w:bCs/>
-          <w:i/>
-          <w:iCs/>
-        </w:rPr>
-        <w:t xml:space="preserve">plot “data1.txt” </w:t>
+      <w:proofErr w:type="spellStart"/>
+      <w:r>
+        <w:rPr>
+          <w:b/>
+          <w:bCs/>
+          <w:i/>
+          <w:iCs/>
+        </w:rPr>
+        <w:t>plot</w:t>
+      </w:r>
+      <w:proofErr w:type="spellEnd"/>
+      <w:r>
+        <w:rPr>
+          <w:b/>
+          <w:bCs/>
+          <w:i/>
+          <w:iCs/>
+        </w:rPr>
+        <w:t xml:space="preserve"> “data1.txt” </w:t>
       </w:r>
       <w:proofErr w:type="spellStart"/>
       <w:r>
@@ -683,14 +715,25 @@
           <w:iCs/>
         </w:rPr>
       </w:pPr>
-      <w:r>
-        <w:rPr>
-          <w:b/>
-          <w:bCs/>
-          <w:i/>
-          <w:iCs/>
-        </w:rPr>
-        <w:t xml:space="preserve">plot "data1.txt" </w:t>
+      <w:proofErr w:type="spellStart"/>
+      <w:r>
+        <w:rPr>
+          <w:b/>
+          <w:bCs/>
+          <w:i/>
+          <w:iCs/>
+        </w:rPr>
+        <w:t>plot</w:t>
+      </w:r>
+      <w:proofErr w:type="spellEnd"/>
+      <w:r>
+        <w:rPr>
+          <w:b/>
+          <w:bCs/>
+          <w:i/>
+          <w:iCs/>
+        </w:rPr>
+        <w:t xml:space="preserve"> "data1.txt" </w:t>
       </w:r>
       <w:proofErr w:type="spellStart"/>
       <w:r>
@@ -1234,22 +1277,120 @@
       </w:r>
     </w:p>
     <w:p>
+      <w:r>
+        <w:t xml:space="preserve">Para que no haya problemas con las tildes, </w:t>
+      </w:r>
+      <w:r>
+        <w:rPr>
+          <w:u w:val="single"/>
+        </w:rPr>
+        <w:t>los scripts deben estar codificados en ANSI</w:t>
+      </w:r>
+      <w:r>
+        <w:t xml:space="preserve"> y no en UTF-8</w:t>
+      </w:r>
+    </w:p>
+    <w:p/>
+    <w:p/>
+    <w:p/>
+    <w:p>
+      <w:r>
+        <w:t>Resultados…</w:t>
+      </w:r>
+    </w:p>
+    <w:p>
       <w:pPr>
         <w:rPr>
           <w:u w:val="single"/>
         </w:rPr>
       </w:pPr>
       <w:r>
-        <w:t xml:space="preserve">Para que no haya problemas con las tildes, </w:t>
-      </w:r>
-      <w:r>
         <w:rPr>
           <w:u w:val="single"/>
         </w:rPr>
-        <w:t>los scripts deben estar codificados en ANSI</w:t>
-      </w:r>
-      <w:r>
-        <w:t xml:space="preserve"> y no en UTF-8</w:t>
+        <w:drawing>
+          <wp:inline distT="0" distB="0" distL="0" distR="0" wp14:anchorId="58C1E08E" wp14:editId="22028AF7">
+            <wp:extent cx="5400040" cy="2569210"/>
+            <wp:effectExtent l="0" t="0" r="0" b="2540"/>
+            <wp:docPr id="1" name="Imagen 1" descr="Gráfico, Gráfico de líneas&#10;&#10;Descripción generada automáticamente"/>
+            <wp:cNvGraphicFramePr>
+              <a:graphicFrameLocks xmlns:a="http://schemas.openxmlformats.org/drawingml/2006/main" noChangeAspect="1"/>
+            </wp:cNvGraphicFramePr>
+            <a:graphic xmlns:a="http://schemas.openxmlformats.org/drawingml/2006/main">
+              <a:graphicData uri="http://schemas.openxmlformats.org/drawingml/2006/picture">
+                <pic:pic xmlns:pic="http://schemas.openxmlformats.org/drawingml/2006/picture">
+                  <pic:nvPicPr>
+                    <pic:cNvPr id="1" name="Imagen 1" descr="Gráfico, Gráfico de líneas&#10;&#10;Descripción generada automáticamente"/>
+                    <pic:cNvPicPr/>
+                  </pic:nvPicPr>
+                  <pic:blipFill>
+                    <a:blip r:embed="rId6"/>
+                    <a:stretch>
+                      <a:fillRect/>
+                    </a:stretch>
+                  </pic:blipFill>
+                  <pic:spPr>
+                    <a:xfrm>
+                      <a:off x="0" y="0"/>
+                      <a:ext cx="5400040" cy="2569210"/>
+                    </a:xfrm>
+                    <a:prstGeom prst="rect">
+                      <a:avLst/>
+                    </a:prstGeom>
+                  </pic:spPr>
+                </pic:pic>
+              </a:graphicData>
+            </a:graphic>
+          </wp:inline>
+        </w:drawing>
+      </w:r>
+    </w:p>
+    <w:p>
+      <w:pPr>
+        <w:rPr>
+          <w:u w:val="single"/>
+        </w:rPr>
+      </w:pPr>
+      <w:r>
+        <w:rPr>
+          <w:u w:val="single"/>
+        </w:rPr>
+        <w:lastRenderedPageBreak/>
+        <w:drawing>
+          <wp:inline distT="0" distB="0" distL="0" distR="0" wp14:anchorId="2499F6CC" wp14:editId="5927DA50">
+            <wp:extent cx="5400040" cy="2559050"/>
+            <wp:effectExtent l="0" t="0" r="0" b="0"/>
+            <wp:docPr id="2" name="Imagen 2" descr="Gráfico, Gráfico de líneas&#10;&#10;Descripción generada automáticamente"/>
+            <wp:cNvGraphicFramePr>
+              <a:graphicFrameLocks xmlns:a="http://schemas.openxmlformats.org/drawingml/2006/main" noChangeAspect="1"/>
+            </wp:cNvGraphicFramePr>
+            <a:graphic xmlns:a="http://schemas.openxmlformats.org/drawingml/2006/main">
+              <a:graphicData uri="http://schemas.openxmlformats.org/drawingml/2006/picture">
+                <pic:pic xmlns:pic="http://schemas.openxmlformats.org/drawingml/2006/picture">
+                  <pic:nvPicPr>
+                    <pic:cNvPr id="2" name="Imagen 2" descr="Gráfico, Gráfico de líneas&#10;&#10;Descripción generada automáticamente"/>
+                    <pic:cNvPicPr/>
+                  </pic:nvPicPr>
+                  <pic:blipFill>
+                    <a:blip r:embed="rId7"/>
+                    <a:stretch>
+                      <a:fillRect/>
+                    </a:stretch>
+                  </pic:blipFill>
+                  <pic:spPr>
+                    <a:xfrm>
+                      <a:off x="0" y="0"/>
+                      <a:ext cx="5400040" cy="2559050"/>
+                    </a:xfrm>
+                    <a:prstGeom prst="rect">
+                      <a:avLst/>
+                    </a:prstGeom>
+                  </pic:spPr>
+                </pic:pic>
+              </a:graphicData>
+            </a:graphic>
+          </wp:inline>
+        </w:drawing>
       </w:r>
     </w:p>
     <w:sectPr>

</xml_diff>

<commit_message>
Generando conjuntos de datos sobre mediciones de tiempo.
Se miden los tiempos para el conjunto de grafos completos generado. Se pueden visualizar con el script de gnuplot.
</commit_message>
<xml_diff>
--- a/PruebasGnuplot.docx
+++ b/PruebasGnuplot.docx
@@ -1306,13 +1306,13 @@
       </w:pPr>
       <w:r>
         <w:rPr>
-          <w:u w:val="single"/>
+          <w:noProof/>
         </w:rPr>
         <w:drawing>
-          <wp:inline distT="0" distB="0" distL="0" distR="0" wp14:anchorId="58C1E08E" wp14:editId="22028AF7">
+          <wp:inline distT="0" distB="0" distL="0" distR="0" wp14:anchorId="58C1E08E" wp14:editId="56E6497C">
             <wp:extent cx="5400040" cy="2569210"/>
             <wp:effectExtent l="0" t="0" r="0" b="2540"/>
-            <wp:docPr id="1" name="Imagen 1" descr="Gráfico, Gráfico de líneas&#10;&#10;Descripción generada automáticamente"/>
+            <wp:docPr id="1" name="Imagen 1" descr="Gráfico en función de las aristas"/>
             <wp:cNvGraphicFramePr>
               <a:graphicFrameLocks xmlns:a="http://schemas.openxmlformats.org/drawingml/2006/main" noChangeAspect="1"/>
             </wp:cNvGraphicFramePr>
@@ -1320,7 +1320,7 @@
               <a:graphicData uri="http://schemas.openxmlformats.org/drawingml/2006/picture">
                 <pic:pic xmlns:pic="http://schemas.openxmlformats.org/drawingml/2006/picture">
                   <pic:nvPicPr>
-                    <pic:cNvPr id="1" name="Imagen 1" descr="Gráfico, Gráfico de líneas&#10;&#10;Descripción generada automáticamente"/>
+                    <pic:cNvPr id="1" name="Imagen 1" descr="Gráfico en función de las aristas"/>
                     <pic:cNvPicPr/>
                   </pic:nvPicPr>
                   <pic:blipFill>
@@ -1353,7 +1353,7 @@
       </w:pPr>
       <w:r>
         <w:rPr>
-          <w:u w:val="single"/>
+          <w:noProof/>
         </w:rPr>
         <w:lastRenderedPageBreak/>
         <w:drawing>
@@ -1381,6 +1381,212 @@
                     <a:xfrm>
                       <a:off x="0" y="0"/>
                       <a:ext cx="5400040" cy="2559050"/>
+                    </a:xfrm>
+                    <a:prstGeom prst="rect">
+                      <a:avLst/>
+                    </a:prstGeom>
+                  </pic:spPr>
+                </pic:pic>
+              </a:graphicData>
+            </a:graphic>
+          </wp:inline>
+        </w:drawing>
+      </w:r>
+    </w:p>
+    <w:p>
+      <w:pPr>
+        <w:rPr>
+          <w:u w:val="single"/>
+        </w:rPr>
+      </w:pPr>
+      <w:r>
+        <w:rPr>
+          <w:u w:val="single"/>
+        </w:rPr>
+        <w:t>____________________________________-</w:t>
+      </w:r>
+    </w:p>
+    <w:p>
+      <w:pPr>
+        <w:rPr>
+          <w:u w:val="single"/>
+        </w:rPr>
+      </w:pPr>
+      <w:r>
+        <w:rPr>
+          <w:noProof/>
+        </w:rPr>
+        <w:drawing>
+          <wp:inline distT="0" distB="0" distL="0" distR="0" wp14:anchorId="039A27CC" wp14:editId="6BFD0645">
+            <wp:extent cx="5400040" cy="2481580"/>
+            <wp:effectExtent l="0" t="0" r="0" b="0"/>
+            <wp:docPr id="4" name="Imagen 4" descr="Gráfico, Gráfico de líneas&#10;&#10;Descripción generada automáticamente"/>
+            <wp:cNvGraphicFramePr>
+              <a:graphicFrameLocks xmlns:a="http://schemas.openxmlformats.org/drawingml/2006/main" noChangeAspect="1"/>
+            </wp:cNvGraphicFramePr>
+            <a:graphic xmlns:a="http://schemas.openxmlformats.org/drawingml/2006/main">
+              <a:graphicData uri="http://schemas.openxmlformats.org/drawingml/2006/picture">
+                <pic:pic xmlns:pic="http://schemas.openxmlformats.org/drawingml/2006/picture">
+                  <pic:nvPicPr>
+                    <pic:cNvPr id="4" name="Imagen 4" descr="Gráfico, Gráfico de líneas&#10;&#10;Descripción generada automáticamente"/>
+                    <pic:cNvPicPr/>
+                  </pic:nvPicPr>
+                  <pic:blipFill>
+                    <a:blip r:embed="rId8"/>
+                    <a:stretch>
+                      <a:fillRect/>
+                    </a:stretch>
+                  </pic:blipFill>
+                  <pic:spPr>
+                    <a:xfrm>
+                      <a:off x="0" y="0"/>
+                      <a:ext cx="5400040" cy="2481580"/>
+                    </a:xfrm>
+                    <a:prstGeom prst="rect">
+                      <a:avLst/>
+                    </a:prstGeom>
+                  </pic:spPr>
+                </pic:pic>
+              </a:graphicData>
+            </a:graphic>
+          </wp:inline>
+        </w:drawing>
+      </w:r>
+    </w:p>
+    <w:p>
+      <w:pPr>
+        <w:rPr>
+          <w:u w:val="single"/>
+        </w:rPr>
+      </w:pPr>
+      <w:r>
+        <w:drawing>
+          <wp:inline distT="0" distB="0" distL="0" distR="0" wp14:anchorId="5D9F9AF5" wp14:editId="126BC1CE">
+            <wp:extent cx="5400040" cy="2550795"/>
+            <wp:effectExtent l="0" t="0" r="0" b="1905"/>
+            <wp:docPr id="3" name="Imagen 3" descr="Gráfico, Gráfico de líneas&#10;&#10;Descripción generada automáticamente"/>
+            <wp:cNvGraphicFramePr>
+              <a:graphicFrameLocks xmlns:a="http://schemas.openxmlformats.org/drawingml/2006/main" noChangeAspect="1"/>
+            </wp:cNvGraphicFramePr>
+            <a:graphic xmlns:a="http://schemas.openxmlformats.org/drawingml/2006/main">
+              <a:graphicData uri="http://schemas.openxmlformats.org/drawingml/2006/picture">
+                <pic:pic xmlns:pic="http://schemas.openxmlformats.org/drawingml/2006/picture">
+                  <pic:nvPicPr>
+                    <pic:cNvPr id="3" name="Imagen 3" descr="Gráfico, Gráfico de líneas&#10;&#10;Descripción generada automáticamente"/>
+                    <pic:cNvPicPr/>
+                  </pic:nvPicPr>
+                  <pic:blipFill>
+                    <a:blip r:embed="rId9"/>
+                    <a:stretch>
+                      <a:fillRect/>
+                    </a:stretch>
+                  </pic:blipFill>
+                  <pic:spPr>
+                    <a:xfrm>
+                      <a:off x="0" y="0"/>
+                      <a:ext cx="5400040" cy="2550795"/>
+                    </a:xfrm>
+                    <a:prstGeom prst="rect">
+                      <a:avLst/>
+                    </a:prstGeom>
+                  </pic:spPr>
+                </pic:pic>
+              </a:graphicData>
+            </a:graphic>
+          </wp:inline>
+        </w:drawing>
+      </w:r>
+    </w:p>
+    <w:p>
+      <w:pPr>
+        <w:rPr>
+          <w:u w:val="single"/>
+        </w:rPr>
+      </w:pPr>
+      <w:r>
+        <w:rPr>
+          <w:u w:val="single"/>
+        </w:rPr>
+        <w:t>__________________________-</w:t>
+      </w:r>
+    </w:p>
+    <w:p>
+      <w:pPr>
+        <w:rPr>
+          <w:u w:val="single"/>
+        </w:rPr>
+      </w:pPr>
+      <w:r>
+        <w:lastRenderedPageBreak/>
+        <w:drawing>
+          <wp:inline distT="0" distB="0" distL="0" distR="0" wp14:anchorId="7106446C" wp14:editId="4B6AB389">
+            <wp:extent cx="5400040" cy="2426970"/>
+            <wp:effectExtent l="0" t="0" r="0" b="0"/>
+            <wp:docPr id="5" name="Imagen 5" descr="Gráfico, Gráfico de líneas&#10;&#10;Descripción generada automáticamente"/>
+            <wp:cNvGraphicFramePr>
+              <a:graphicFrameLocks xmlns:a="http://schemas.openxmlformats.org/drawingml/2006/main" noChangeAspect="1"/>
+            </wp:cNvGraphicFramePr>
+            <a:graphic xmlns:a="http://schemas.openxmlformats.org/drawingml/2006/main">
+              <a:graphicData uri="http://schemas.openxmlformats.org/drawingml/2006/picture">
+                <pic:pic xmlns:pic="http://schemas.openxmlformats.org/drawingml/2006/picture">
+                  <pic:nvPicPr>
+                    <pic:cNvPr id="5" name="Imagen 5" descr="Gráfico, Gráfico de líneas&#10;&#10;Descripción generada automáticamente"/>
+                    <pic:cNvPicPr/>
+                  </pic:nvPicPr>
+                  <pic:blipFill>
+                    <a:blip r:embed="rId10"/>
+                    <a:stretch>
+                      <a:fillRect/>
+                    </a:stretch>
+                  </pic:blipFill>
+                  <pic:spPr>
+                    <a:xfrm>
+                      <a:off x="0" y="0"/>
+                      <a:ext cx="5400040" cy="2426970"/>
+                    </a:xfrm>
+                    <a:prstGeom prst="rect">
+                      <a:avLst/>
+                    </a:prstGeom>
+                  </pic:spPr>
+                </pic:pic>
+              </a:graphicData>
+            </a:graphic>
+          </wp:inline>
+        </w:drawing>
+      </w:r>
+    </w:p>
+    <w:p>
+      <w:pPr>
+        <w:rPr>
+          <w:u w:val="single"/>
+        </w:rPr>
+      </w:pPr>
+      <w:r>
+        <w:drawing>
+          <wp:inline distT="0" distB="0" distL="0" distR="0" wp14:anchorId="6ED92154" wp14:editId="2430B9EC">
+            <wp:extent cx="5400040" cy="2541270"/>
+            <wp:effectExtent l="0" t="0" r="0" b="0"/>
+            <wp:docPr id="6" name="Imagen 6" descr="Gráfico, Gráfico de líneas&#10;&#10;Descripción generada automáticamente"/>
+            <wp:cNvGraphicFramePr>
+              <a:graphicFrameLocks xmlns:a="http://schemas.openxmlformats.org/drawingml/2006/main" noChangeAspect="1"/>
+            </wp:cNvGraphicFramePr>
+            <a:graphic xmlns:a="http://schemas.openxmlformats.org/drawingml/2006/main">
+              <a:graphicData uri="http://schemas.openxmlformats.org/drawingml/2006/picture">
+                <pic:pic xmlns:pic="http://schemas.openxmlformats.org/drawingml/2006/picture">
+                  <pic:nvPicPr>
+                    <pic:cNvPr id="6" name="Imagen 6" descr="Gráfico, Gráfico de líneas&#10;&#10;Descripción generada automáticamente"/>
+                    <pic:cNvPicPr/>
+                  </pic:nvPicPr>
+                  <pic:blipFill>
+                    <a:blip r:embed="rId11"/>
+                    <a:stretch>
+                      <a:fillRect/>
+                    </a:stretch>
+                  </pic:blipFill>
+                  <pic:spPr>
+                    <a:xfrm>
+                      <a:off x="0" y="0"/>
+                      <a:ext cx="5400040" cy="2541270"/>
                     </a:xfrm>
                     <a:prstGeom prst="rect">
                       <a:avLst/>

</xml_diff>